<commit_message>
Adicionado tipo do atributo 'photo_album_id'
</commit_message>
<xml_diff>
--- a/docs/Gerenciamento_de_Projeto/Implantacao/Manuais_de_usuario/Manual_de_configuracao_1.2.docx
+++ b/docs/Gerenciamento_de_Projeto/Implantacao/Manuais_de_usuario/Manual_de_configuracao_1.2.docx
@@ -233,17 +233,7 @@
           <w:sz w:val="28"/>
           <w:szCs w:val="28"/>
         </w:rPr>
-        <w:t>Versão 1.</w:t>
-      </w:r>
-      <w:r>
-        <w:rPr>
-          <w:rFonts w:eastAsia="Arial" w:cs="Arial"/>
-          <w:b/>
-          <w:color w:val="00000A"/>
-          <w:sz w:val="28"/>
-          <w:szCs w:val="28"/>
-        </w:rPr>
-        <w:t>2</w:t>
+        <w:t>Versão 1.2</w:t>
       </w:r>
     </w:p>
     <w:p>
@@ -386,10 +376,10 @@
         </w:tblCellMar>
       </w:tblPr>
       <w:tblGrid>
-        <w:gridCol w:w="1417"/>
-        <w:gridCol w:w="1181"/>
-        <w:gridCol w:w="4390"/>
-        <w:gridCol w:w="2155"/>
+        <w:gridCol w:w="1416"/>
+        <w:gridCol w:w="1180"/>
+        <w:gridCol w:w="4389"/>
+        <w:gridCol w:w="2156"/>
       </w:tblGrid>
       <w:tr>
         <w:trPr>
@@ -397,7 +387,7 @@
         </w:trPr>
         <w:tc>
           <w:tcPr>
-            <w:tcW w:w="1417" w:type="dxa"/>
+            <w:tcW w:w="1416" w:type="dxa"/>
             <w:tcBorders>
               <w:top w:val="single" w:sz="4" w:space="0" w:color="000001"/>
               <w:left w:val="single" w:sz="4" w:space="0" w:color="000001"/>
@@ -441,7 +431,7 @@
         </w:tc>
         <w:tc>
           <w:tcPr>
-            <w:tcW w:w="1181" w:type="dxa"/>
+            <w:tcW w:w="1180" w:type="dxa"/>
             <w:tcBorders>
               <w:top w:val="single" w:sz="4" w:space="0" w:color="000001"/>
               <w:left w:val="single" w:sz="4" w:space="0" w:color="000001"/>
@@ -485,7 +475,7 @@
         </w:tc>
         <w:tc>
           <w:tcPr>
-            <w:tcW w:w="4390" w:type="dxa"/>
+            <w:tcW w:w="4389" w:type="dxa"/>
             <w:tcBorders>
               <w:top w:val="single" w:sz="4" w:space="0" w:color="000001"/>
               <w:left w:val="single" w:sz="4" w:space="0" w:color="000001"/>
@@ -529,7 +519,7 @@
         </w:tc>
         <w:tc>
           <w:tcPr>
-            <w:tcW w:w="2155" w:type="dxa"/>
+            <w:tcW w:w="2156" w:type="dxa"/>
             <w:tcBorders>
               <w:top w:val="single" w:sz="4" w:space="0" w:color="000001"/>
               <w:left w:val="single" w:sz="4" w:space="0" w:color="000001"/>
@@ -579,7 +569,7 @@
         </w:trPr>
         <w:tc>
           <w:tcPr>
-            <w:tcW w:w="1417" w:type="dxa"/>
+            <w:tcW w:w="1416" w:type="dxa"/>
             <w:tcBorders>
               <w:top w:val="single" w:sz="4" w:space="0" w:color="000001"/>
               <w:left w:val="single" w:sz="4" w:space="0" w:color="000001"/>
@@ -625,7 +615,7 @@
         </w:tc>
         <w:tc>
           <w:tcPr>
-            <w:tcW w:w="1181" w:type="dxa"/>
+            <w:tcW w:w="1180" w:type="dxa"/>
             <w:tcBorders>
               <w:top w:val="single" w:sz="4" w:space="0" w:color="000001"/>
               <w:left w:val="single" w:sz="4" w:space="0" w:color="000001"/>
@@ -669,7 +659,7 @@
         </w:tc>
         <w:tc>
           <w:tcPr>
-            <w:tcW w:w="4390" w:type="dxa"/>
+            <w:tcW w:w="4389" w:type="dxa"/>
             <w:tcBorders>
               <w:top w:val="single" w:sz="4" w:space="0" w:color="000001"/>
               <w:left w:val="single" w:sz="4" w:space="0" w:color="000001"/>
@@ -713,7 +703,7 @@
         </w:tc>
         <w:tc>
           <w:tcPr>
-            <w:tcW w:w="2155" w:type="dxa"/>
+            <w:tcW w:w="2156" w:type="dxa"/>
             <w:tcBorders>
               <w:top w:val="single" w:sz="4" w:space="0" w:color="000001"/>
               <w:left w:val="single" w:sz="4" w:space="0" w:color="000001"/>
@@ -763,7 +753,7 @@
         </w:trPr>
         <w:tc>
           <w:tcPr>
-            <w:tcW w:w="1417" w:type="dxa"/>
+            <w:tcW w:w="1416" w:type="dxa"/>
             <w:tcBorders>
               <w:top w:val="nil"/>
               <w:left w:val="single" w:sz="4" w:space="0" w:color="000001"/>
@@ -807,7 +797,7 @@
         </w:tc>
         <w:tc>
           <w:tcPr>
-            <w:tcW w:w="1181" w:type="dxa"/>
+            <w:tcW w:w="1180" w:type="dxa"/>
             <w:tcBorders>
               <w:top w:val="nil"/>
               <w:left w:val="single" w:sz="4" w:space="0" w:color="000001"/>
@@ -839,7 +829,7 @@
         </w:tc>
         <w:tc>
           <w:tcPr>
-            <w:tcW w:w="4390" w:type="dxa"/>
+            <w:tcW w:w="4389" w:type="dxa"/>
             <w:tcBorders>
               <w:top w:val="nil"/>
               <w:left w:val="single" w:sz="4" w:space="0" w:color="000001"/>
@@ -882,7 +872,7 @@
         </w:tc>
         <w:tc>
           <w:tcPr>
-            <w:tcW w:w="2155" w:type="dxa"/>
+            <w:tcW w:w="2156" w:type="dxa"/>
             <w:tcBorders>
               <w:top w:val="nil"/>
               <w:left w:val="single" w:sz="4" w:space="0" w:color="000001"/>
@@ -934,7 +924,7 @@
         </w:trPr>
         <w:tc>
           <w:tcPr>
-            <w:tcW w:w="1417" w:type="dxa"/>
+            <w:tcW w:w="1416" w:type="dxa"/>
             <w:tcBorders>
               <w:top w:val="nil"/>
               <w:left w:val="single" w:sz="4" w:space="0" w:color="000001"/>
@@ -972,33 +962,13 @@
                 <w:sz w:val="22"/>
                 <w:szCs w:val="22"/>
               </w:rPr>
-              <w:t>2</w:t>
-            </w:r>
-            <w:r>
-              <w:rPr>
-                <w:rFonts w:eastAsia="Arial" w:cs="Arial"/>
-                <w:b w:val="false"/>
-                <w:color w:val="00000A"/>
-                <w:sz w:val="22"/>
-                <w:szCs w:val="22"/>
-              </w:rPr>
-              <w:t>6</w:t>
-            </w:r>
-            <w:r>
-              <w:rPr>
-                <w:rFonts w:eastAsia="Arial" w:cs="Arial"/>
-                <w:b w:val="false"/>
-                <w:color w:val="00000A"/>
-                <w:sz w:val="22"/>
-                <w:szCs w:val="22"/>
-              </w:rPr>
-              <w:t>/01/2015</w:t>
+              <w:t>26/01/2015</w:t>
             </w:r>
           </w:p>
         </w:tc>
         <w:tc>
           <w:tcPr>
-            <w:tcW w:w="1181" w:type="dxa"/>
+            <w:tcW w:w="1180" w:type="dxa"/>
             <w:tcBorders>
               <w:top w:val="nil"/>
               <w:left w:val="single" w:sz="4" w:space="0" w:color="000001"/>
@@ -1030,7 +1000,7 @@
         </w:tc>
         <w:tc>
           <w:tcPr>
-            <w:tcW w:w="4390" w:type="dxa"/>
+            <w:tcW w:w="4389" w:type="dxa"/>
             <w:tcBorders>
               <w:top w:val="nil"/>
               <w:left w:val="single" w:sz="4" w:space="0" w:color="000001"/>
@@ -1067,17 +1037,13 @@
             </w:r>
             <w:r>
               <w:rPr/>
-              <w:t xml:space="preserve"> </w:t>
-            </w:r>
-            <w:r>
-              <w:rPr/>
-              <w:t>para nova coluna.</w:t>
+              <w:t xml:space="preserve"> para nova coluna.</w:t>
             </w:r>
           </w:p>
         </w:tc>
         <w:tc>
           <w:tcPr>
-            <w:tcW w:w="2155" w:type="dxa"/>
+            <w:tcW w:w="2156" w:type="dxa"/>
             <w:tcBorders>
               <w:top w:val="nil"/>
               <w:left w:val="single" w:sz="4" w:space="0" w:color="000001"/>
@@ -1454,24 +1420,9 @@
           <w:effect w:val="none"/>
           <w:shd w:fill="FFFFFF" w:val="clear"/>
         </w:rPr>
-        <w:t>ALTER TABLE geocab.marker_attribute ADD photo_album_id;</w:t>
-      </w:r>
-    </w:p>
-    <w:p>
-      <w:pPr>
-        <w:pStyle w:val="Corpodotexto"/>
-        <w:numPr>
-          <w:ilvl w:val="0"/>
-          <w:numId w:val="2"/>
-        </w:numPr>
-        <w:shd w:fill="FFFFFF" w:val="clear"/>
-        <w:tabs>
-          <w:tab w:val="left" w:pos="0" w:leader="none"/>
-        </w:tabs>
-        <w:bidi w:val="0"/>
-        <w:spacing w:lineRule="auto" w:line="288" w:before="0" w:after="0"/>
-        <w:ind w:left="1307" w:right="0" w:hanging="283"/>
-        <w:jc w:val="left"/>
+        <w:t xml:space="preserve">ALTER TABLE geocab.marker_attribute ADD photo_album_id </w:t>
+      </w:r>
+      <w:r>
         <w:rPr>
           <w:b w:val="false"/>
           <w:i w:val="false"/>
@@ -1485,8 +1436,57 @@
           <w:effect w:val="none"/>
           <w:shd w:fill="FFFFFF" w:val="clear"/>
         </w:rPr>
-      </w:pPr>
-      <w:bookmarkStart w:id="3" w:name="__DdeLink__88_1407664518"/>
+        <w:t>bigint</w:t>
+      </w:r>
+      <w:r>
+        <w:rPr>
+          <w:b w:val="false"/>
+          <w:i w:val="false"/>
+          <w:caps w:val="false"/>
+          <w:smallCaps w:val="false"/>
+          <w:strike w:val="false"/>
+          <w:dstrike w:val="false"/>
+          <w:color w:val="000000"/>
+          <w:sz w:val="21"/>
+          <w:u w:val="none"/>
+          <w:effect w:val="none"/>
+          <w:shd w:fill="FFFFFF" w:val="clear"/>
+        </w:rPr>
+        <w:t>;</w:t>
+      </w:r>
+    </w:p>
+    <w:p>
+      <w:pPr>
+        <w:pStyle w:val="Corpodotexto"/>
+        <w:numPr>
+          <w:ilvl w:val="0"/>
+          <w:numId w:val="2"/>
+        </w:numPr>
+        <w:shd w:fill="FFFFFF" w:val="clear"/>
+        <w:tabs>
+          <w:tab w:val="left" w:pos="0" w:leader="none"/>
+        </w:tabs>
+        <w:bidi w:val="0"/>
+        <w:spacing w:lineRule="auto" w:line="288" w:before="0" w:after="0"/>
+        <w:ind w:left="1307" w:right="0" w:hanging="283"/>
+        <w:jc w:val="left"/>
+        <w:rPr>
+          <w:b w:val="false"/>
+          <w:i w:val="false"/>
+          <w:caps w:val="false"/>
+          <w:smallCaps w:val="false"/>
+          <w:strike w:val="false"/>
+          <w:dstrike w:val="false"/>
+          <w:color w:val="000000"/>
+          <w:sz w:val="21"/>
+          <w:u w:val="none"/>
+          <w:effect w:val="none"/>
+          <w:shd w:fill="FFFFFF" w:val="clear"/>
+        </w:rPr>
+      </w:pPr>
+      <w:bookmarkStart w:id="3" w:name="__DdeLink__112_1155251200"/>
+      <w:bookmarkStart w:id="4" w:name="__DdeLink__88_1407664518"/>
+      <w:bookmarkEnd w:id="4"/>
       <w:bookmarkEnd w:id="3"/>
       <w:r>
         <w:rPr>
@@ -2998,6 +2998,12 @@
       <w:rFonts w:cs="Symbol"/>
     </w:rPr>
   </w:style>
+  <w:style w:type="character" w:styleId="ListLabel6">
+    <w:name w:val="ListLabel 6"/>
+    <w:rPr>
+      <w:rFonts w:cs="Symbol"/>
+    </w:rPr>
+  </w:style>
   <w:style w:type="paragraph" w:styleId="Ttulo">
     <w:name w:val="Título"/>
     <w:basedOn w:val="Normal"/>

</xml_diff>